<commit_message>
chore: prepare for v2.4.0
</commit_message>
<xml_diff>
--- a/src/templates/Signatures DOCX with ini/Test all signature replacement variables.docx
+++ b/src/templates/Signatures DOCX with ini/Test all signature replacement variables.docx
@@ -27,7 +27,19 @@
         <w:rPr>
           <w:lang w:val="en-US"/>
         </w:rPr>
-        <w:t>Currently logged-on user ($CURRENTUSER*$)</w:t>
+        <w:t>Currently logged</w:t>
+      </w:r>
+      <w:r>
+        <w:rPr>
+          <w:lang w:val="en-US"/>
+        </w:rPr>
+        <w:t xml:space="preserve"> in</w:t>
+      </w:r>
+      <w:r>
+        <w:rPr>
+          <w:lang w:val="en-US"/>
+        </w:rPr>
+        <w:t xml:space="preserve"> user ($CURRENTUSER*$)</w:t>
       </w:r>
     </w:p>
     <w:p>
@@ -701,7 +713,19 @@
         <w:rPr>
           <w:lang w:val="en-US"/>
         </w:rPr>
-        <w:t>Manager of currently logged-on user ($CURRENTUSERMANAGER*$)</w:t>
+        <w:t>Manager of currently logged</w:t>
+      </w:r>
+      <w:r>
+        <w:rPr>
+          <w:lang w:val="en-US"/>
+        </w:rPr>
+        <w:t xml:space="preserve"> i</w:t>
+      </w:r>
+      <w:r>
+        <w:rPr>
+          <w:lang w:val="en-US"/>
+        </w:rPr>
+        <w:t>n user ($CURRENTUSERMANAGER*$)</w:t>
       </w:r>
     </w:p>
     <w:p>
@@ -3750,7 +3774,19 @@
               <w:rPr>
                 <w:lang w:val="en-GB"/>
               </w:rPr>
-              <w:t>Currently logged-on user</w:t>
+              <w:t>Currently logged</w:t>
+            </w:r>
+            <w:r>
+              <w:rPr>
+                <w:lang w:val="en-GB"/>
+              </w:rPr>
+              <w:t xml:space="preserve"> i</w:t>
+            </w:r>
+            <w:r>
+              <w:rPr>
+                <w:lang w:val="en-GB"/>
+              </w:rPr>
+              <w:t>n user</w:t>
             </w:r>
           </w:p>
         </w:tc>
@@ -4071,7 +4107,19 @@
               <w:rPr>
                 <w:lang w:val="en-GB"/>
               </w:rPr>
-              <w:t>Manager of currently logged-on user</w:t>
+              <w:t>Manager of currently logged</w:t>
+            </w:r>
+            <w:r>
+              <w:rPr>
+                <w:lang w:val="en-GB"/>
+              </w:rPr>
+              <w:t xml:space="preserve"> i</w:t>
+            </w:r>
+            <w:r>
+              <w:rPr>
+                <w:lang w:val="en-GB"/>
+              </w:rPr>
+              <w:t>n user</w:t>
             </w:r>
           </w:p>
         </w:tc>

</xml_diff>